<commit_message>
Fixed adding verifications, generating docs
</commit_message>
<xml_diff>
--- a/web/src/main/resources/documentsTemplates/info_document.docx
+++ b/web/src/main/resources/documentsTemplates/info_document.docx
@@ -13,6 +13,8 @@
           <w:lang w:val="uk-UA"/>
         </w:rPr>
       </w:pPr>
+      <w:bookmarkStart w:id="0" w:name="_GoBack"/>
+      <w:bookmarkEnd w:id="0"/>
       <w:r>
         <w:rPr>
           <w:rFonts w:ascii="FreeSerif" w:hAnsi="FreeSerif" w:cs="FreeSerif"/>
@@ -1470,7 +1472,7 @@
     </w:p>
     <w:sectPr>
       <w:pgSz w:w="11906" w:h="16838"/>
-      <w:pgMar w:top="1134" w:right="1134" w:bottom="1134" w:left="1134" w:header="0" w:footer="0" w:gutter="0"/>
+      <w:pgMar w:top="567" w:right="1134" w:bottom="567" w:left="1134" w:header="0" w:footer="0" w:gutter="0"/>
       <w:cols w:space="720"/>
       <w:formProt w:val="0"/>
       <w:docGrid w:linePitch="360" w:charSpace="-6145"/>

</xml_diff>